<commit_message>
update houplan about learn path
</commit_message>
<xml_diff>
--- a/hou plan.docx
+++ b/hou plan.docx
@@ -1783,7 +1783,6 @@
         <w:ind w:firstLineChars="0"/>
         <w:rPr>
           <w:rStyle w:val="a8"/>
-          <w:rFonts w:hint="eastAsia"/>
         </w:rPr>
       </w:pPr>
       <w:r>
@@ -1806,7 +1805,7 @@
           <w:color w:val="2C3E50"/>
           <w:shd w:val="clear" w:color="auto" w:fill="FFFFFF"/>
         </w:rPr>
-        <w:t xml:space="preserve"> </w:t>
+        <w:t xml:space="preserve"> C++ </w:t>
       </w:r>
       <w:r>
         <w:rPr>
@@ -1814,7 +1813,15 @@
           <w:color w:val="2C3E50"/>
           <w:shd w:val="clear" w:color="auto" w:fill="FFFFFF"/>
         </w:rPr>
-        <w:t xml:space="preserve">C++ </w:t>
+        <w:t>语言本身相对更底层，常用于</w:t>
+      </w:r>
+      <w:r>
+        <w:rPr>
+          <w:rFonts w:ascii="Segoe UI" w:hAnsi="Segoe UI" w:cs="Segoe UI"/>
+          <w:color w:val="FF0000"/>
+          <w:shd w:val="clear" w:color="auto" w:fill="FFFFFF"/>
+        </w:rPr>
+        <w:t>系统开发、嵌入式、高性能计算</w:t>
       </w:r>
       <w:r>
         <w:rPr>
@@ -1822,15 +1829,7 @@
           <w:color w:val="2C3E50"/>
           <w:shd w:val="clear" w:color="auto" w:fill="FFFFFF"/>
         </w:rPr>
-        <w:t>语言本身相对更底层，常用于</w:t>
-      </w:r>
-      <w:r>
-        <w:rPr>
-          <w:rFonts w:ascii="Segoe UI" w:hAnsi="Segoe UI" w:cs="Segoe UI"/>
-          <w:color w:val="FF0000"/>
-          <w:shd w:val="clear" w:color="auto" w:fill="FFFFFF"/>
-        </w:rPr>
-        <w:t>系统开发、嵌入式、高性能计算</w:t>
+        <w:t>等领域。因此</w:t>
       </w:r>
       <w:r>
         <w:rPr>
@@ -1838,7 +1837,7 @@
           <w:color w:val="2C3E50"/>
           <w:shd w:val="clear" w:color="auto" w:fill="FFFFFF"/>
         </w:rPr>
-        <w:t>等领域。因此</w:t>
+        <w:t xml:space="preserve"> C++ </w:t>
       </w:r>
       <w:r>
         <w:rPr>
@@ -1846,7 +1845,7 @@
           <w:color w:val="2C3E50"/>
           <w:shd w:val="clear" w:color="auto" w:fill="FFFFFF"/>
         </w:rPr>
-        <w:t xml:space="preserve"> C++ </w:t>
+        <w:t>开发者相对于学</w:t>
       </w:r>
       <w:r>
         <w:rPr>
@@ -1854,7 +1853,7 @@
           <w:color w:val="2C3E50"/>
           <w:shd w:val="clear" w:color="auto" w:fill="FFFFFF"/>
         </w:rPr>
-        <w:t>开发者相对于学</w:t>
+        <w:t xml:space="preserve"> Java </w:t>
       </w:r>
       <w:r>
         <w:rPr>
@@ -1862,7 +1861,207 @@
           <w:color w:val="2C3E50"/>
           <w:shd w:val="clear" w:color="auto" w:fill="FFFFFF"/>
         </w:rPr>
-        <w:t xml:space="preserve"> Java </w:t>
+        <w:t>或其他方向的同学来说，需要具备更扎实、更深入的计算机基础能力。</w:t>
+      </w:r>
+    </w:p>
+    <w:p>
+      <w:pPr>
+        <w:pStyle w:val="a3"/>
+        <w:numPr>
+          <w:ilvl w:val="2"/>
+          <w:numId w:val="14"/>
+        </w:numPr>
+        <w:tabs>
+          <w:tab w:val="left" w:pos="312"/>
+        </w:tabs>
+        <w:ind w:firstLineChars="0"/>
+        <w:rPr>
+          <w:rStyle w:val="a8"/>
+        </w:rPr>
+      </w:pPr>
+      <w:r>
+        <w:rPr>
+          <w:rStyle w:val="a8"/>
+          <w:rFonts w:hint="eastAsia"/>
+        </w:rPr>
+        <w:t>计算机导论（基本概念）</w:t>
+      </w:r>
+    </w:p>
+    <w:p>
+      <w:pPr>
+        <w:pStyle w:val="a3"/>
+        <w:numPr>
+          <w:ilvl w:val="2"/>
+          <w:numId w:val="14"/>
+        </w:numPr>
+        <w:tabs>
+          <w:tab w:val="left" w:pos="312"/>
+        </w:tabs>
+        <w:ind w:firstLineChars="0"/>
+        <w:rPr>
+          <w:rStyle w:val="a8"/>
+        </w:rPr>
+      </w:pPr>
+      <w:r>
+        <w:rPr>
+          <w:rStyle w:val="a8"/>
+          <w:rFonts w:hint="eastAsia"/>
+        </w:rPr>
+        <w:t>数据结构和算法 （每天</w:t>
+      </w:r>
+      <w:r>
+        <w:rPr>
+          <w:rStyle w:val="a8"/>
+        </w:rPr>
+        <w:t>2</w:t>
+      </w:r>
+      <w:r>
+        <w:rPr>
+          <w:rStyle w:val="a8"/>
+          <w:rFonts w:hint="eastAsia"/>
+        </w:rPr>
+        <w:t>小时左右）</w:t>
+      </w:r>
+    </w:p>
+    <w:p>
+      <w:pPr>
+        <w:pStyle w:val="a3"/>
+        <w:numPr>
+          <w:ilvl w:val="2"/>
+          <w:numId w:val="14"/>
+        </w:numPr>
+        <w:tabs>
+          <w:tab w:val="left" w:pos="312"/>
+        </w:tabs>
+        <w:ind w:firstLineChars="0"/>
+        <w:rPr>
+          <w:rStyle w:val="a8"/>
+        </w:rPr>
+      </w:pPr>
+      <w:r>
+        <w:rPr>
+          <w:rStyle w:val="a8"/>
+          <w:rFonts w:hint="eastAsia"/>
+        </w:rPr>
+        <w:t>操作系统 （每天2小时左右）</w:t>
+      </w:r>
+    </w:p>
+    <w:p>
+      <w:pPr>
+        <w:pStyle w:val="a3"/>
+        <w:numPr>
+          <w:ilvl w:val="2"/>
+          <w:numId w:val="14"/>
+        </w:numPr>
+        <w:tabs>
+          <w:tab w:val="left" w:pos="312"/>
+        </w:tabs>
+        <w:ind w:firstLineChars="0"/>
+        <w:rPr>
+          <w:rStyle w:val="a8"/>
+        </w:rPr>
+      </w:pPr>
+      <w:r>
+        <w:rPr>
+          <w:rStyle w:val="a8"/>
+          <w:rFonts w:hint="eastAsia"/>
+        </w:rPr>
+        <w:t>计算机网络</w:t>
+      </w:r>
+      <w:r>
+        <w:rPr>
+          <w:rStyle w:val="a8"/>
+          <w:rFonts w:hint="eastAsia"/>
+        </w:rPr>
+        <w:t>（网课）</w:t>
+      </w:r>
+    </w:p>
+    <w:p>
+      <w:pPr>
+        <w:pStyle w:val="a3"/>
+        <w:numPr>
+          <w:ilvl w:val="2"/>
+          <w:numId w:val="14"/>
+        </w:numPr>
+        <w:tabs>
+          <w:tab w:val="left" w:pos="312"/>
+        </w:tabs>
+        <w:ind w:firstLineChars="0"/>
+        <w:rPr>
+          <w:rStyle w:val="a8"/>
+        </w:rPr>
+      </w:pPr>
+      <w:r>
+        <w:rPr>
+          <w:rStyle w:val="a8"/>
+          <w:rFonts w:hint="eastAsia"/>
+        </w:rPr>
+        <w:t>计算机组成原理</w:t>
+      </w:r>
+    </w:p>
+    <w:p>
+      <w:pPr>
+        <w:pStyle w:val="a3"/>
+        <w:numPr>
+          <w:ilvl w:val="1"/>
+          <w:numId w:val="14"/>
+        </w:numPr>
+        <w:tabs>
+          <w:tab w:val="left" w:pos="312"/>
+        </w:tabs>
+        <w:ind w:firstLineChars="0"/>
+        <w:rPr>
+          <w:rStyle w:val="a8"/>
+        </w:rPr>
+      </w:pPr>
+      <w:r>
+        <w:rPr>
+          <w:rStyle w:val="a8"/>
+        </w:rPr>
+        <w:t>STL</w:t>
+      </w:r>
+      <w:r>
+        <w:rPr>
+          <w:rStyle w:val="a8"/>
+          <w:rFonts w:hint="eastAsia"/>
+        </w:rPr>
+        <w:t>源码剖析</w:t>
+      </w:r>
+    </w:p>
+    <w:p>
+      <w:pPr>
+        <w:pStyle w:val="a3"/>
+        <w:numPr>
+          <w:ilvl w:val="1"/>
+          <w:numId w:val="14"/>
+        </w:numPr>
+        <w:tabs>
+          <w:tab w:val="left" w:pos="312"/>
+        </w:tabs>
+        <w:ind w:firstLineChars="0"/>
+        <w:rPr>
+          <w:rStyle w:val="a8"/>
+        </w:rPr>
+      </w:pPr>
+      <w:r>
+        <w:rPr>
+          <w:rStyle w:val="a8"/>
+          <w:rFonts w:hint="eastAsia"/>
+        </w:rPr>
+        <w:t>L</w:t>
+      </w:r>
+      <w:r>
+        <w:rPr>
+          <w:rStyle w:val="a8"/>
+        </w:rPr>
+        <w:t>inux</w:t>
+      </w:r>
+      <w:r>
+        <w:rPr>
+          <w:rStyle w:val="a8"/>
+          <w:rFonts w:hint="eastAsia"/>
+        </w:rPr>
+        <w:t>服务器编程：</w:t>
       </w:r>
       <w:r>
         <w:rPr>
@@ -1870,200 +2069,7 @@
           <w:color w:val="2C3E50"/>
           <w:shd w:val="clear" w:color="auto" w:fill="FFFFFF"/>
         </w:rPr>
-        <w:t>或其他方向的同学来说，需要具备更扎实、更深入的计算机基础能力。</w:t>
-      </w:r>
-    </w:p>
-    <w:p>
-      <w:pPr>
-        <w:pStyle w:val="a3"/>
-        <w:numPr>
-          <w:ilvl w:val="2"/>
-          <w:numId w:val="14"/>
-        </w:numPr>
-        <w:tabs>
-          <w:tab w:val="left" w:pos="312"/>
-        </w:tabs>
-        <w:ind w:firstLineChars="0"/>
-        <w:rPr>
-          <w:rStyle w:val="a8"/>
-        </w:rPr>
-      </w:pPr>
-      <w:r>
-        <w:rPr>
-          <w:rStyle w:val="a8"/>
-          <w:rFonts w:hint="eastAsia"/>
-        </w:rPr>
-        <w:t>计算机导论（基本概念）</w:t>
-      </w:r>
-    </w:p>
-    <w:p>
-      <w:pPr>
-        <w:pStyle w:val="a3"/>
-        <w:numPr>
-          <w:ilvl w:val="2"/>
-          <w:numId w:val="14"/>
-        </w:numPr>
-        <w:tabs>
-          <w:tab w:val="left" w:pos="312"/>
-        </w:tabs>
-        <w:ind w:firstLineChars="0"/>
-        <w:rPr>
-          <w:rStyle w:val="a8"/>
-        </w:rPr>
-      </w:pPr>
-      <w:r>
-        <w:rPr>
-          <w:rStyle w:val="a8"/>
-          <w:rFonts w:hint="eastAsia"/>
-        </w:rPr>
-        <w:t>数据结构和算法 （每天</w:t>
-      </w:r>
-      <w:r>
-        <w:rPr>
-          <w:rStyle w:val="a8"/>
-        </w:rPr>
-        <w:t>2</w:t>
-      </w:r>
-      <w:r>
-        <w:rPr>
-          <w:rStyle w:val="a8"/>
-          <w:rFonts w:hint="eastAsia"/>
-        </w:rPr>
-        <w:t>小时左右）</w:t>
-      </w:r>
-    </w:p>
-    <w:p>
-      <w:pPr>
-        <w:pStyle w:val="a3"/>
-        <w:numPr>
-          <w:ilvl w:val="2"/>
-          <w:numId w:val="14"/>
-        </w:numPr>
-        <w:tabs>
-          <w:tab w:val="left" w:pos="312"/>
-        </w:tabs>
-        <w:ind w:firstLineChars="0"/>
-        <w:rPr>
-          <w:rStyle w:val="a8"/>
-        </w:rPr>
-      </w:pPr>
-      <w:r>
-        <w:rPr>
-          <w:rStyle w:val="a8"/>
-          <w:rFonts w:hint="eastAsia"/>
-        </w:rPr>
-        <w:t>操作系统 （每天2小时左右）</w:t>
-      </w:r>
-    </w:p>
-    <w:p>
-      <w:pPr>
-        <w:pStyle w:val="a3"/>
-        <w:numPr>
-          <w:ilvl w:val="2"/>
-          <w:numId w:val="14"/>
-        </w:numPr>
-        <w:tabs>
-          <w:tab w:val="left" w:pos="312"/>
-        </w:tabs>
-        <w:ind w:firstLineChars="0"/>
-        <w:rPr>
-          <w:rStyle w:val="a8"/>
-        </w:rPr>
-      </w:pPr>
-      <w:r>
-        <w:rPr>
-          <w:rStyle w:val="a8"/>
-          <w:rFonts w:hint="eastAsia"/>
-        </w:rPr>
-        <w:t>计算机网络</w:t>
-      </w:r>
-    </w:p>
-    <w:p>
-      <w:pPr>
-        <w:pStyle w:val="a3"/>
-        <w:numPr>
-          <w:ilvl w:val="2"/>
-          <w:numId w:val="14"/>
-        </w:numPr>
-        <w:tabs>
-          <w:tab w:val="left" w:pos="312"/>
-        </w:tabs>
-        <w:ind w:firstLineChars="0"/>
-        <w:rPr>
-          <w:rStyle w:val="a8"/>
-        </w:rPr>
-      </w:pPr>
-      <w:r>
-        <w:rPr>
-          <w:rStyle w:val="a8"/>
-          <w:rFonts w:hint="eastAsia"/>
-        </w:rPr>
-        <w:t>计算机组成原理</w:t>
-      </w:r>
-    </w:p>
-    <w:p>
-      <w:pPr>
-        <w:pStyle w:val="a3"/>
-        <w:numPr>
-          <w:ilvl w:val="1"/>
-          <w:numId w:val="14"/>
-        </w:numPr>
-        <w:tabs>
-          <w:tab w:val="left" w:pos="312"/>
-        </w:tabs>
-        <w:ind w:firstLineChars="0"/>
-        <w:rPr>
-          <w:rStyle w:val="a8"/>
-        </w:rPr>
-      </w:pPr>
-      <w:r>
-        <w:rPr>
-          <w:rStyle w:val="a8"/>
-        </w:rPr>
-        <w:t>STL</w:t>
-      </w:r>
-      <w:r>
-        <w:rPr>
-          <w:rStyle w:val="a8"/>
-          <w:rFonts w:hint="eastAsia"/>
-        </w:rPr>
-        <w:t>源码剖析</w:t>
-      </w:r>
-    </w:p>
-    <w:p>
-      <w:pPr>
-        <w:pStyle w:val="a3"/>
-        <w:numPr>
-          <w:ilvl w:val="1"/>
-          <w:numId w:val="14"/>
-        </w:numPr>
-        <w:tabs>
-          <w:tab w:val="left" w:pos="312"/>
-        </w:tabs>
-        <w:ind w:firstLineChars="0"/>
-        <w:rPr>
-          <w:rStyle w:val="a8"/>
-        </w:rPr>
-      </w:pPr>
-      <w:r>
-        <w:rPr>
-          <w:rStyle w:val="a8"/>
-          <w:rFonts w:hint="eastAsia"/>
-        </w:rPr>
-        <w:t>L</w:t>
-      </w:r>
-      <w:r>
-        <w:rPr>
-          <w:rStyle w:val="a8"/>
-        </w:rPr>
-        <w:t>inux</w:t>
-      </w:r>
-      <w:r>
-        <w:rPr>
-          <w:rStyle w:val="a8"/>
-          <w:rFonts w:hint="eastAsia"/>
-        </w:rPr>
-        <w:t>服务器编程：</w:t>
+        <w:t>对</w:t>
       </w:r>
       <w:r>
         <w:rPr>
@@ -2071,7 +2077,7 @@
           <w:color w:val="2C3E50"/>
           <w:shd w:val="clear" w:color="auto" w:fill="FFFFFF"/>
         </w:rPr>
-        <w:t>对</w:t>
+        <w:t xml:space="preserve"> C++ </w:t>
       </w:r>
       <w:r>
         <w:rPr>
@@ -2079,7 +2085,7 @@
           <w:color w:val="2C3E50"/>
           <w:shd w:val="clear" w:color="auto" w:fill="FFFFFF"/>
         </w:rPr>
-        <w:t xml:space="preserve"> C++ </w:t>
+        <w:t>开发来说，</w:t>
       </w:r>
       <w:r>
         <w:rPr>
@@ -2087,7 +2093,7 @@
           <w:color w:val="2C3E50"/>
           <w:shd w:val="clear" w:color="auto" w:fill="FFFFFF"/>
         </w:rPr>
-        <w:t>开发来说，</w:t>
+        <w:t xml:space="preserve">Linux </w:t>
       </w:r>
       <w:r>
         <w:rPr>
@@ -2095,7 +2101,7 @@
           <w:color w:val="2C3E50"/>
           <w:shd w:val="clear" w:color="auto" w:fill="FFFFFF"/>
         </w:rPr>
-        <w:t xml:space="preserve">Linux </w:t>
+        <w:t>系统是重中之重。掌握</w:t>
       </w:r>
       <w:r>
         <w:rPr>
@@ -2103,7 +2109,7 @@
           <w:color w:val="2C3E50"/>
           <w:shd w:val="clear" w:color="auto" w:fill="FFFFFF"/>
         </w:rPr>
-        <w:t>系统是重中之重。掌握</w:t>
+        <w:t xml:space="preserve"> Linux </w:t>
       </w:r>
       <w:r>
         <w:rPr>
@@ -2111,14 +2117,6 @@
           <w:color w:val="2C3E50"/>
           <w:shd w:val="clear" w:color="auto" w:fill="FFFFFF"/>
         </w:rPr>
-        <w:t xml:space="preserve"> Linux </w:t>
-      </w:r>
-      <w:r>
-        <w:rPr>
-          <w:rFonts w:ascii="Segoe UI" w:hAnsi="Segoe UI" w:cs="Segoe UI"/>
-          <w:color w:val="2C3E50"/>
-          <w:shd w:val="clear" w:color="auto" w:fill="FFFFFF"/>
-        </w:rPr>
         <w:t>可以帮你更好地理解系统底层的运行机制，比如进程管理、内存管理、文件系统、网络传输等。</w:t>
       </w:r>
     </w:p>
@@ -2158,7 +2156,6 @@
         <w:ind w:firstLineChars="0"/>
         <w:rPr>
           <w:rStyle w:val="a8"/>
-          <w:rFonts w:hint="eastAsia"/>
         </w:rPr>
       </w:pPr>
       <w:r>
@@ -2643,7 +2640,6 @@
         <w:ind w:firstLineChars="0"/>
         <w:rPr>
           <w:rStyle w:val="a8"/>
-          <w:rFonts w:hint="eastAsia"/>
         </w:rPr>
       </w:pPr>
       <w:r>
@@ -2766,19 +2762,554 @@
     </w:p>
     <w:p>
       <w:pPr>
-        <w:pStyle w:val="a3"/>
-        <w:numPr>
-          <w:ilvl w:val="2"/>
-          <w:numId w:val="14"/>
-        </w:numPr>
-        <w:tabs>
-          <w:tab w:val="left" w:pos="312"/>
-        </w:tabs>
-        <w:ind w:firstLineChars="0"/>
-        <w:rPr>
-          <w:rStyle w:val="a8"/>
-        </w:rPr>
-      </w:pPr>
+        <w:pStyle w:val="1"/>
+        <w:rPr>
+          <w:rStyle w:val="a8"/>
+        </w:rPr>
+      </w:pPr>
+      <w:r>
+        <w:rPr>
+          <w:rStyle w:val="a8"/>
+          <w:rFonts w:hint="eastAsia"/>
+        </w:rPr>
+        <w:t>三.</w:t>
+      </w:r>
+      <w:r>
+        <w:rPr>
+          <w:rStyle w:val="a8"/>
+        </w:rPr>
+        <w:t xml:space="preserve"> 6.31</w:t>
+      </w:r>
+      <w:r>
+        <w:rPr>
+          <w:rStyle w:val="a8"/>
+          <w:rFonts w:hint="eastAsia"/>
+        </w:rPr>
+        <w:t xml:space="preserve">前 </w:t>
+      </w:r>
+    </w:p>
+    <w:p>
+      <w:pPr>
+        <w:pStyle w:val="a3"/>
+        <w:numPr>
+          <w:ilvl w:val="0"/>
+          <w:numId w:val="18"/>
+        </w:numPr>
+        <w:ind w:firstLineChars="0"/>
+      </w:pPr>
+      <w:r>
+        <w:rPr>
+          <w:rFonts w:hint="eastAsia"/>
+        </w:rPr>
+        <w:t>操作系统 （了解如何写一个操作系统）深入学习，结合计算机组成原理</w:t>
+      </w:r>
+    </w:p>
+    <w:p>
+      <w:pPr>
+        <w:pStyle w:val="a3"/>
+        <w:numPr>
+          <w:ilvl w:val="0"/>
+          <w:numId w:val="18"/>
+        </w:numPr>
+        <w:ind w:firstLineChars="0"/>
+      </w:pPr>
+      <w:r>
+        <w:rPr>
+          <w:rFonts w:hint="eastAsia"/>
+        </w:rPr>
+        <w:t>计算机网络 涉及深入，后面还是减少时间细水长流</w:t>
+      </w:r>
+    </w:p>
+    <w:p>
+      <w:pPr>
+        <w:pStyle w:val="1"/>
+      </w:pPr>
+      <w:r>
+        <w:rPr>
+          <w:rFonts w:hint="eastAsia"/>
+        </w:rPr>
+        <w:t>四.</w:t>
+      </w:r>
+      <w:r>
+        <w:t>6.31~8.31</w:t>
+      </w:r>
+    </w:p>
+    <w:p>
+      <w:pPr>
+        <w:pStyle w:val="a3"/>
+        <w:numPr>
+          <w:ilvl w:val="0"/>
+          <w:numId w:val="21"/>
+        </w:numPr>
+        <w:ind w:firstLineChars="0"/>
+      </w:pPr>
+      <w:r>
+        <w:rPr>
+          <w:rFonts w:hint="eastAsia"/>
+        </w:rPr>
+        <w:t>每天数据结构和算法（细水长流</w:t>
+      </w:r>
+      <w:r>
+        <w:rPr>
+          <w:rFonts w:hint="eastAsia"/>
+        </w:rPr>
+        <w:t>，english</w:t>
+      </w:r>
+      <w:r>
+        <w:t xml:space="preserve"> spoken, </w:t>
+      </w:r>
+      <w:r>
+        <w:rPr>
+          <w:rFonts w:hint="eastAsia"/>
+        </w:rPr>
+        <w:t>英语文献</w:t>
+      </w:r>
+      <w:r>
+        <w:rPr>
+          <w:rFonts w:hint="eastAsia"/>
+        </w:rPr>
+        <w:t>，英语书籍，</w:t>
+      </w:r>
+      <w:r>
+        <w:rPr>
+          <w:rFonts w:hint="eastAsia"/>
+        </w:rPr>
+        <w:t>）</w:t>
+      </w:r>
+    </w:p>
+    <w:p>
+      <w:pPr>
+        <w:pStyle w:val="a3"/>
+        <w:numPr>
+          <w:ilvl w:val="0"/>
+          <w:numId w:val="21"/>
+        </w:numPr>
+        <w:ind w:firstLineChars="0"/>
+      </w:pPr>
+      <w:r>
+        <w:rPr>
+          <w:rFonts w:hint="eastAsia"/>
+        </w:rPr>
+        <w:t>写</w:t>
+      </w:r>
+      <w:r>
+        <w:rPr>
+          <w:rFonts w:hint="eastAsia"/>
+        </w:rPr>
+        <w:t>blog</w:t>
+      </w:r>
+    </w:p>
+    <w:p>
+      <w:pPr>
+        <w:pStyle w:val="a3"/>
+        <w:numPr>
+          <w:ilvl w:val="0"/>
+          <w:numId w:val="21"/>
+        </w:numPr>
+        <w:ind w:firstLineChars="0"/>
+      </w:pPr>
+      <w:r>
+        <w:rPr>
+          <w:rFonts w:hint="eastAsia"/>
+        </w:rPr>
+        <w:t>STL源码</w:t>
+      </w:r>
+    </w:p>
+    <w:p>
+      <w:pPr>
+        <w:pStyle w:val="a3"/>
+        <w:numPr>
+          <w:ilvl w:val="0"/>
+          <w:numId w:val="21"/>
+        </w:numPr>
+        <w:ind w:firstLineChars="0"/>
+      </w:pPr>
+      <w:r>
+        <w:rPr>
+          <w:rFonts w:hint="eastAsia"/>
+        </w:rPr>
+        <w:t>Linux</w:t>
+      </w:r>
+    </w:p>
+    <w:p>
+      <w:pPr>
+        <w:pStyle w:val="a3"/>
+        <w:numPr>
+          <w:ilvl w:val="0"/>
+          <w:numId w:val="21"/>
+        </w:numPr>
+        <w:ind w:firstLineChars="0"/>
+      </w:pPr>
+      <w:r>
+        <w:rPr>
+          <w:rFonts w:hint="eastAsia"/>
+        </w:rPr>
+        <w:t>设计模式（每天一两个，一共2</w:t>
+      </w:r>
+      <w:r>
+        <w:t>3</w:t>
+      </w:r>
+      <w:r>
+        <w:rPr>
+          <w:rFonts w:hint="eastAsia"/>
+        </w:rPr>
+        <w:t>，卡吗网有，还可以找别的刷题软件，clone到本地了）</w:t>
+      </w:r>
+    </w:p>
+    <w:p>
+      <w:pPr>
+        <w:pStyle w:val="a3"/>
+        <w:numPr>
+          <w:ilvl w:val="0"/>
+          <w:numId w:val="21"/>
+        </w:numPr>
+        <w:ind w:firstLineChars="0"/>
+      </w:pPr>
+      <w:r>
+        <w:rPr>
+          <w:rFonts w:hint="eastAsia"/>
+        </w:rPr>
+        <w:t>软件工程相关知识</w:t>
+      </w:r>
+    </w:p>
+    <w:p>
+      <w:pPr>
+        <w:pStyle w:val="a3"/>
+        <w:numPr>
+          <w:ilvl w:val="0"/>
+          <w:numId w:val="21"/>
+        </w:numPr>
+        <w:ind w:firstLineChars="0"/>
+      </w:pPr>
+      <w:r>
+        <w:rPr>
+          <w:rFonts w:hint="eastAsia"/>
+        </w:rPr>
+        <w:t>了解前后端</w:t>
+      </w:r>
+      <w:r>
+        <w:rPr>
+          <w:rFonts w:hint="eastAsia"/>
+        </w:rPr>
+        <w:t>：后端有C</w:t>
+      </w:r>
+      <w:r>
+        <w:t xml:space="preserve">++, Java </w:t>
+      </w:r>
+    </w:p>
+    <w:p>
+      <w:pPr>
+        <w:pStyle w:val="1"/>
+      </w:pPr>
+      <w:r>
+        <w:rPr>
+          <w:rFonts w:hint="eastAsia"/>
+        </w:rPr>
+        <w:t>五.大二</w:t>
+      </w:r>
+    </w:p>
+    <w:p>
+      <w:pPr>
+        <w:pStyle w:val="a3"/>
+        <w:numPr>
+          <w:ilvl w:val="0"/>
+          <w:numId w:val="23"/>
+        </w:numPr>
+        <w:ind w:firstLineChars="0"/>
+      </w:pPr>
+      <w:r>
+        <w:rPr>
+          <w:rFonts w:hint="eastAsia"/>
+        </w:rPr>
+        <w:t>前端相关知识（Java为主）</w:t>
+      </w:r>
+      <w:r>
+        <w:rPr>
+          <w:rFonts w:hint="eastAsia"/>
+        </w:rPr>
+        <w:t>，</w:t>
+      </w:r>
+    </w:p>
+    <w:p>
+      <w:pPr>
+        <w:pStyle w:val="a3"/>
+        <w:numPr>
+          <w:ilvl w:val="0"/>
+          <w:numId w:val="23"/>
+        </w:numPr>
+        <w:ind w:firstLineChars="0"/>
+      </w:pPr>
+      <w:r>
+        <w:rPr>
+          <w:rFonts w:hint="eastAsia"/>
+        </w:rPr>
+        <w:t>Java学习</w:t>
+      </w:r>
+    </w:p>
+    <w:p>
+      <w:pPr>
+        <w:pStyle w:val="a3"/>
+        <w:numPr>
+          <w:ilvl w:val="0"/>
+          <w:numId w:val="23"/>
+        </w:numPr>
+        <w:ind w:firstLineChars="0"/>
+      </w:pPr>
+      <w:r>
+        <w:rPr>
+          <w:rFonts w:hint="eastAsia"/>
+        </w:rPr>
+        <w:t>后端相关知识</w:t>
+      </w:r>
+    </w:p>
+    <w:p>
+      <w:pPr>
+        <w:pStyle w:val="3"/>
+        <w:shd w:val="clear" w:color="auto" w:fill="FFFFFF"/>
+        <w:spacing w:after="0"/>
+        <w:rPr>
+          <w:rFonts w:ascii="Segoe UI" w:hAnsi="Segoe UI" w:cs="Segoe UI"/>
+          <w:color w:val="2C3E50"/>
+          <w:kern w:val="0"/>
+          <w:sz w:val="27"/>
+          <w:szCs w:val="27"/>
+          <w14:ligatures w14:val="none"/>
+        </w:rPr>
+      </w:pPr>
+      <w:r>
+        <w:rPr>
+          <w:rFonts w:ascii="Segoe UI" w:hAnsi="Segoe UI" w:cs="Segoe UI"/>
+          <w:color w:val="2C3E50"/>
+        </w:rPr>
+        <w:t>知识点</w:t>
+      </w:r>
+    </w:p>
+    <w:p>
+      <w:pPr>
+        <w:widowControl/>
+        <w:numPr>
+          <w:ilvl w:val="0"/>
+          <w:numId w:val="24"/>
+        </w:numPr>
+        <w:shd w:val="clear" w:color="auto" w:fill="FFFFFF"/>
+        <w:spacing w:before="100" w:beforeAutospacing="1" w:after="100" w:afterAutospacing="1"/>
+        <w:jc w:val="left"/>
+        <w:rPr>
+          <w:rFonts w:ascii="Segoe UI" w:hAnsi="Segoe UI" w:cs="Segoe UI"/>
+          <w:color w:val="2C3E50"/>
+        </w:rPr>
+      </w:pPr>
+      <w:r>
+        <w:rPr>
+          <w:rFonts w:ascii="Segoe UI" w:hAnsi="Segoe UI" w:cs="Segoe UI"/>
+          <w:color w:val="2C3E50"/>
+        </w:rPr>
+        <w:t>数据库</w:t>
+      </w:r>
+    </w:p>
+    <w:p>
+      <w:pPr>
+        <w:widowControl/>
+        <w:numPr>
+          <w:ilvl w:val="0"/>
+          <w:numId w:val="24"/>
+        </w:numPr>
+        <w:shd w:val="clear" w:color="auto" w:fill="FFFFFF"/>
+        <w:spacing w:before="100" w:beforeAutospacing="1" w:after="100" w:afterAutospacing="1"/>
+        <w:jc w:val="left"/>
+        <w:rPr>
+          <w:rFonts w:ascii="Segoe UI" w:hAnsi="Segoe UI" w:cs="Segoe UI"/>
+          <w:color w:val="2C3E50"/>
+        </w:rPr>
+      </w:pPr>
+      <w:r>
+        <w:rPr>
+          <w:rFonts w:ascii="Segoe UI" w:hAnsi="Segoe UI" w:cs="Segoe UI"/>
+          <w:color w:val="2C3E50"/>
+        </w:rPr>
+        <w:t>开发框架</w:t>
+      </w:r>
+    </w:p>
+    <w:p>
+      <w:pPr>
+        <w:widowControl/>
+        <w:numPr>
+          <w:ilvl w:val="0"/>
+          <w:numId w:val="24"/>
+        </w:numPr>
+        <w:shd w:val="clear" w:color="auto" w:fill="FFFFFF"/>
+        <w:spacing w:before="100" w:beforeAutospacing="1" w:after="100" w:afterAutospacing="1"/>
+        <w:jc w:val="left"/>
+        <w:rPr>
+          <w:rFonts w:ascii="Segoe UI" w:hAnsi="Segoe UI" w:cs="Segoe UI"/>
+          <w:color w:val="2C3E50"/>
+        </w:rPr>
+      </w:pPr>
+      <w:r>
+        <w:rPr>
+          <w:rFonts w:ascii="Segoe UI" w:hAnsi="Segoe UI" w:cs="Segoe UI"/>
+          <w:color w:val="2C3E50"/>
+        </w:rPr>
+        <w:t>包管理工具</w:t>
+      </w:r>
+    </w:p>
+    <w:p>
+      <w:pPr>
+        <w:widowControl/>
+        <w:numPr>
+          <w:ilvl w:val="0"/>
+          <w:numId w:val="24"/>
+        </w:numPr>
+        <w:shd w:val="clear" w:color="auto" w:fill="FFFFFF"/>
+        <w:spacing w:before="100" w:beforeAutospacing="1" w:after="100" w:afterAutospacing="1"/>
+        <w:jc w:val="left"/>
+        <w:rPr>
+          <w:rFonts w:ascii="Segoe UI" w:hAnsi="Segoe UI" w:cs="Segoe UI"/>
+          <w:color w:val="2C3E50"/>
+        </w:rPr>
+      </w:pPr>
+      <w:r>
+        <w:rPr>
+          <w:rFonts w:ascii="Segoe UI" w:hAnsi="Segoe UI" w:cs="Segoe UI"/>
+          <w:color w:val="2C3E50"/>
+        </w:rPr>
+        <w:t>Redis</w:t>
+      </w:r>
+    </w:p>
+    <w:p>
+      <w:pPr>
+        <w:widowControl/>
+        <w:numPr>
+          <w:ilvl w:val="0"/>
+          <w:numId w:val="24"/>
+        </w:numPr>
+        <w:shd w:val="clear" w:color="auto" w:fill="FFFFFF"/>
+        <w:spacing w:before="100" w:beforeAutospacing="1" w:after="100" w:afterAutospacing="1"/>
+        <w:jc w:val="left"/>
+        <w:rPr>
+          <w:rFonts w:ascii="Segoe UI" w:hAnsi="Segoe UI" w:cs="Segoe UI"/>
+          <w:color w:val="2C3E50"/>
+        </w:rPr>
+      </w:pPr>
+      <w:r>
+        <w:rPr>
+          <w:rFonts w:ascii="Segoe UI" w:hAnsi="Segoe UI" w:cs="Segoe UI"/>
+          <w:color w:val="2C3E50"/>
+        </w:rPr>
+        <w:t>消息队列</w:t>
+      </w:r>
+    </w:p>
+    <w:p>
+      <w:pPr>
+        <w:widowControl/>
+        <w:numPr>
+          <w:ilvl w:val="0"/>
+          <w:numId w:val="24"/>
+        </w:numPr>
+        <w:shd w:val="clear" w:color="auto" w:fill="FFFFFF"/>
+        <w:spacing w:before="100" w:beforeAutospacing="1" w:after="100" w:afterAutospacing="1"/>
+        <w:jc w:val="left"/>
+        <w:rPr>
+          <w:rFonts w:ascii="Segoe UI" w:hAnsi="Segoe UI" w:cs="Segoe UI"/>
+          <w:color w:val="2C3E50"/>
+        </w:rPr>
+      </w:pPr>
+      <w:r>
+        <w:rPr>
+          <w:rFonts w:ascii="Segoe UI" w:hAnsi="Segoe UI" w:cs="Segoe UI"/>
+          <w:color w:val="2C3E50"/>
+        </w:rPr>
+        <w:t>Nginx</w:t>
+      </w:r>
+    </w:p>
+    <w:p>
+      <w:pPr>
+        <w:widowControl/>
+        <w:numPr>
+          <w:ilvl w:val="0"/>
+          <w:numId w:val="24"/>
+        </w:numPr>
+        <w:shd w:val="clear" w:color="auto" w:fill="FFFFFF"/>
+        <w:spacing w:before="100" w:beforeAutospacing="1" w:after="100" w:afterAutospacing="1"/>
+        <w:jc w:val="left"/>
+        <w:rPr>
+          <w:rFonts w:ascii="Segoe UI" w:hAnsi="Segoe UI" w:cs="Segoe UI"/>
+          <w:color w:val="2C3E50"/>
+        </w:rPr>
+      </w:pPr>
+      <w:r>
+        <w:rPr>
+          <w:rFonts w:ascii="Segoe UI" w:hAnsi="Segoe UI" w:cs="Segoe UI"/>
+          <w:color w:val="2C3E50"/>
+        </w:rPr>
+        <w:t>微服务</w:t>
+      </w:r>
+    </w:p>
+    <w:p>
+      <w:pPr>
+        <w:widowControl/>
+        <w:numPr>
+          <w:ilvl w:val="0"/>
+          <w:numId w:val="24"/>
+        </w:numPr>
+        <w:shd w:val="clear" w:color="auto" w:fill="FFFFFF"/>
+        <w:spacing w:before="100" w:beforeAutospacing="1" w:after="100" w:afterAutospacing="1"/>
+        <w:jc w:val="left"/>
+        <w:rPr>
+          <w:rFonts w:ascii="Segoe UI" w:hAnsi="Segoe UI" w:cs="Segoe UI"/>
+          <w:color w:val="2C3E50"/>
+        </w:rPr>
+      </w:pPr>
+      <w:r>
+        <w:rPr>
+          <w:rFonts w:ascii="Segoe UI" w:hAnsi="Segoe UI" w:cs="Segoe UI"/>
+          <w:color w:val="2C3E50"/>
+        </w:rPr>
+        <w:t>容器</w:t>
+      </w:r>
+    </w:p>
+    <w:p>
+      <w:pPr>
+        <w:widowControl/>
+        <w:numPr>
+          <w:ilvl w:val="0"/>
+          <w:numId w:val="24"/>
+        </w:numPr>
+        <w:shd w:val="clear" w:color="auto" w:fill="FFFFFF"/>
+        <w:spacing w:before="100" w:beforeAutospacing="1" w:after="100" w:afterAutospacing="1"/>
+        <w:jc w:val="left"/>
+        <w:rPr>
+          <w:rFonts w:ascii="Segoe UI" w:hAnsi="Segoe UI" w:cs="Segoe UI" w:hint="eastAsia"/>
+          <w:color w:val="2C3E50"/>
+        </w:rPr>
+      </w:pPr>
+      <w:r>
+        <w:rPr>
+          <w:rFonts w:ascii="Segoe UI" w:hAnsi="Segoe UI" w:cs="Segoe UI"/>
+          <w:color w:val="2C3E50"/>
+        </w:rPr>
+        <w:t>架构设计</w:t>
+      </w:r>
+    </w:p>
+    <w:p>
+      <w:pPr>
+        <w:pStyle w:val="a3"/>
+        <w:numPr>
+          <w:ilvl w:val="0"/>
+          <w:numId w:val="23"/>
+        </w:numPr>
+        <w:ind w:firstLineChars="0"/>
+        <w:rPr>
+          <w:rFonts w:hint="eastAsia"/>
+        </w:rPr>
+      </w:pPr>
+      <w:r>
+        <w:rPr>
+          <w:rFonts w:hint="eastAsia"/>
+        </w:rPr>
+        <w:lastRenderedPageBreak/>
+        <w:t>python学会写一些小脚本，提高生产力，</w:t>
+      </w:r>
     </w:p>
     <w:sectPr>
       <w:pgSz w:w="11906" w:h="16838"/>
@@ -2793,6 +3324,92 @@
 <file path=word/numbering.xml><?xml version="1.0" encoding="utf-8"?>
 <w:numbering xmlns:wpc="http://schemas.microsoft.com/office/word/2010/wordprocessingCanvas" xmlns:cx="http://schemas.microsoft.com/office/drawing/2014/chartex" xmlns:cx1="http://schemas.microsoft.com/office/drawing/2015/9/8/chartex" xmlns:cx2="http://schemas.microsoft.com/office/drawing/2015/10/21/chartex" xmlns:cx3="http://schemas.microsoft.com/office/drawing/2016/5/9/chartex" xmlns:cx4="http://schemas.microsoft.com/office/drawing/2016/5/10/chartex" xmlns:cx5="http://schemas.microsoft.com/office/drawing/2016/5/11/chartex" xmlns:cx6="http://schemas.microsoft.com/office/drawing/2016/5/12/chartex" xmlns:cx7="http://schemas.microsoft.com/office/drawing/2016/5/13/chartex" xmlns:cx8="http://schemas.microsoft.com/office/drawing/2016/5/14/chartex" xmlns:mc="http://schemas.openxmlformats.org/markup-compatibility/2006" xmlns:aink="http://schemas.microsoft.com/office/drawing/2016/ink" xmlns:am3d="http://schemas.microsoft.com/office/drawing/2017/model3d" xmlns:o="urn:schemas-microsoft-com:office:office" xmlns:r="http://schemas.openxmlformats.org/officeDocument/2006/relationships" xmlns:m="http://schemas.openxmlformats.org/officeDocument/2006/math" xmlns:v="urn:schemas-microsoft-com:vml" xmlns:wp14="http://schemas.microsoft.com/office/word/2010/wordprocessingDrawing" xmlns:wp="http://schemas.openxmlformats.org/drawingml/2006/wordprocessingDrawing" xmlns:w10="urn:schemas-microsoft-com:office:word" xmlns:w="http://schemas.openxmlformats.org/wordprocessingml/2006/main" xmlns:w14="http://schemas.microsoft.com/office/word/2010/wordml" xmlns:w15="http://schemas.microsoft.com/office/word/2012/wordml" xmlns:w16cex="http://schemas.microsoft.com/office/word/2018/wordml/cex" xmlns:w16cid="http://schemas.microsoft.com/office/word/2016/wordml/cid" xmlns:w16="http://schemas.microsoft.com/office/word/2018/wordml" xmlns:w16sdtdh="http://schemas.microsoft.com/office/word/2020/wordml/sdtdatahash" xmlns:w16se="http://schemas.microsoft.com/office/word/2015/wordml/symex" xmlns:wpg="http://schemas.microsoft.com/office/word/2010/wordprocessingGroup" xmlns:wpi="http://schemas.microsoft.com/office/word/2010/wordprocessingInk" xmlns:wne="http://schemas.microsoft.com/office/word/2006/wordml" xmlns:wps="http://schemas.microsoft.com/office/word/2010/wordprocessingShape" mc:Ignorable="w14 w15 w16se w16cid w16 w16cex w16sdtdh wp14">
   <w:abstractNum w:abstractNumId="0" w15:restartNumberingAfterBreak="0">
+    <w:nsid w:val="089D1327"/>
+    <w:multiLevelType w:val="hybridMultilevel"/>
+    <w:tmpl w:val="EEF4BA44"/>
+    <w:lvl w:ilvl="0" w:tplc="0409000F">
+      <w:start w:val="1"/>
+      <w:numFmt w:val="decimal"/>
+      <w:lvlText w:val="%1."/>
+      <w:lvlJc w:val="left"/>
+      <w:pPr>
+        <w:ind w:left="420" w:hanging="420"/>
+      </w:pPr>
+    </w:lvl>
+    <w:lvl w:ilvl="1" w:tplc="04090019" w:tentative="1">
+      <w:start w:val="1"/>
+      <w:numFmt w:val="lowerLetter"/>
+      <w:lvlText w:val="%2)"/>
+      <w:lvlJc w:val="left"/>
+      <w:pPr>
+        <w:ind w:left="840" w:hanging="420"/>
+      </w:pPr>
+    </w:lvl>
+    <w:lvl w:ilvl="2" w:tplc="0409001B" w:tentative="1">
+      <w:start w:val="1"/>
+      <w:numFmt w:val="lowerRoman"/>
+      <w:lvlText w:val="%3."/>
+      <w:lvlJc w:val="right"/>
+      <w:pPr>
+        <w:ind w:left="1260" w:hanging="420"/>
+      </w:pPr>
+    </w:lvl>
+    <w:lvl w:ilvl="3" w:tplc="0409000F" w:tentative="1">
+      <w:start w:val="1"/>
+      <w:numFmt w:val="decimal"/>
+      <w:lvlText w:val="%4."/>
+      <w:lvlJc w:val="left"/>
+      <w:pPr>
+        <w:ind w:left="1680" w:hanging="420"/>
+      </w:pPr>
+    </w:lvl>
+    <w:lvl w:ilvl="4" w:tplc="04090019" w:tentative="1">
+      <w:start w:val="1"/>
+      <w:numFmt w:val="lowerLetter"/>
+      <w:lvlText w:val="%5)"/>
+      <w:lvlJc w:val="left"/>
+      <w:pPr>
+        <w:ind w:left="2100" w:hanging="420"/>
+      </w:pPr>
+    </w:lvl>
+    <w:lvl w:ilvl="5" w:tplc="0409001B" w:tentative="1">
+      <w:start w:val="1"/>
+      <w:numFmt w:val="lowerRoman"/>
+      <w:lvlText w:val="%6."/>
+      <w:lvlJc w:val="right"/>
+      <w:pPr>
+        <w:ind w:left="2520" w:hanging="420"/>
+      </w:pPr>
+    </w:lvl>
+    <w:lvl w:ilvl="6" w:tplc="0409000F" w:tentative="1">
+      <w:start w:val="1"/>
+      <w:numFmt w:val="decimal"/>
+      <w:lvlText w:val="%7."/>
+      <w:lvlJc w:val="left"/>
+      <w:pPr>
+        <w:ind w:left="2940" w:hanging="420"/>
+      </w:pPr>
+    </w:lvl>
+    <w:lvl w:ilvl="7" w:tplc="04090019" w:tentative="1">
+      <w:start w:val="1"/>
+      <w:numFmt w:val="lowerLetter"/>
+      <w:lvlText w:val="%8)"/>
+      <w:lvlJc w:val="left"/>
+      <w:pPr>
+        <w:ind w:left="3360" w:hanging="420"/>
+      </w:pPr>
+    </w:lvl>
+    <w:lvl w:ilvl="8" w:tplc="0409001B" w:tentative="1">
+      <w:start w:val="1"/>
+      <w:numFmt w:val="lowerRoman"/>
+      <w:lvlText w:val="%9."/>
+      <w:lvlJc w:val="right"/>
+      <w:pPr>
+        <w:ind w:left="3780" w:hanging="420"/>
+      </w:pPr>
+    </w:lvl>
+  </w:abstractNum>
+  <w:abstractNum w:abstractNumId="1" w15:restartNumberingAfterBreak="0">
     <w:nsid w:val="13E6FADC"/>
     <w:multiLevelType w:val="singleLevel"/>
     <w:tmpl w:val="13E6FADC"/>
@@ -2808,7 +3425,7 @@
       </w:pPr>
     </w:lvl>
   </w:abstractNum>
-  <w:abstractNum w:abstractNumId="1" w15:restartNumberingAfterBreak="0">
+  <w:abstractNum w:abstractNumId="2" w15:restartNumberingAfterBreak="0">
     <w:nsid w:val="19366686"/>
     <w:multiLevelType w:val="multilevel"/>
     <w:tmpl w:val="0409001D"/>
@@ -2894,7 +3511,7 @@
       </w:pPr>
     </w:lvl>
   </w:abstractNum>
-  <w:abstractNum w:abstractNumId="2" w15:restartNumberingAfterBreak="0">
+  <w:abstractNum w:abstractNumId="3" w15:restartNumberingAfterBreak="0">
     <w:nsid w:val="1A2778CE"/>
     <w:multiLevelType w:val="hybridMultilevel"/>
     <w:tmpl w:val="D7E0415C"/>
@@ -2986,7 +3603,7 @@
       </w:pPr>
     </w:lvl>
   </w:abstractNum>
-  <w:abstractNum w:abstractNumId="3" w15:restartNumberingAfterBreak="0">
+  <w:abstractNum w:abstractNumId="4" w15:restartNumberingAfterBreak="0">
     <w:nsid w:val="1C3D14BC"/>
     <w:multiLevelType w:val="hybridMultilevel"/>
     <w:tmpl w:val="FC8ADEBA"/>
@@ -3075,7 +3692,7 @@
       </w:pPr>
     </w:lvl>
   </w:abstractNum>
-  <w:abstractNum w:abstractNumId="4" w15:restartNumberingAfterBreak="0">
+  <w:abstractNum w:abstractNumId="5" w15:restartNumberingAfterBreak="0">
     <w:nsid w:val="1D9D3E1B"/>
     <w:multiLevelType w:val="multilevel"/>
     <w:tmpl w:val="0409001D"/>
@@ -3161,7 +3778,7 @@
       </w:pPr>
     </w:lvl>
   </w:abstractNum>
-  <w:abstractNum w:abstractNumId="5" w15:restartNumberingAfterBreak="0">
+  <w:abstractNum w:abstractNumId="6" w15:restartNumberingAfterBreak="0">
     <w:nsid w:val="213F1C51"/>
     <w:multiLevelType w:val="multilevel"/>
     <w:tmpl w:val="070E22EA"/>
@@ -3274,7 +3891,156 @@
       </w:pPr>
     </w:lvl>
   </w:abstractNum>
-  <w:abstractNum w:abstractNumId="6" w15:restartNumberingAfterBreak="0">
+  <w:abstractNum w:abstractNumId="7" w15:restartNumberingAfterBreak="0">
+    <w:nsid w:val="325F1385"/>
+    <w:multiLevelType w:val="multilevel"/>
+    <w:tmpl w:val="EF74CB9C"/>
+    <w:lvl w:ilvl="0">
+      <w:start w:val="1"/>
+      <w:numFmt w:val="bullet"/>
+      <w:lvlText w:val=""/>
+      <w:lvlJc w:val="left"/>
+      <w:pPr>
+        <w:tabs>
+          <w:tab w:val="num" w:pos="720"/>
+        </w:tabs>
+        <w:ind w:left="720" w:hanging="360"/>
+      </w:pPr>
+      <w:rPr>
+        <w:rFonts w:ascii="Symbol" w:hAnsi="Symbol" w:hint="default"/>
+        <w:sz w:val="20"/>
+      </w:rPr>
+    </w:lvl>
+    <w:lvl w:ilvl="1" w:tentative="1">
+      <w:start w:val="1"/>
+      <w:numFmt w:val="bullet"/>
+      <w:lvlText w:val="o"/>
+      <w:lvlJc w:val="left"/>
+      <w:pPr>
+        <w:tabs>
+          <w:tab w:val="num" w:pos="1440"/>
+        </w:tabs>
+        <w:ind w:left="1440" w:hanging="360"/>
+      </w:pPr>
+      <w:rPr>
+        <w:rFonts w:ascii="Courier New" w:hAnsi="Courier New" w:hint="default"/>
+        <w:sz w:val="20"/>
+      </w:rPr>
+    </w:lvl>
+    <w:lvl w:ilvl="2" w:tentative="1">
+      <w:start w:val="1"/>
+      <w:numFmt w:val="bullet"/>
+      <w:lvlText w:val=""/>
+      <w:lvlJc w:val="left"/>
+      <w:pPr>
+        <w:tabs>
+          <w:tab w:val="num" w:pos="2160"/>
+        </w:tabs>
+        <w:ind w:left="2160" w:hanging="360"/>
+      </w:pPr>
+      <w:rPr>
+        <w:rFonts w:ascii="Wingdings" w:hAnsi="Wingdings" w:hint="default"/>
+        <w:sz w:val="20"/>
+      </w:rPr>
+    </w:lvl>
+    <w:lvl w:ilvl="3" w:tentative="1">
+      <w:start w:val="1"/>
+      <w:numFmt w:val="bullet"/>
+      <w:lvlText w:val=""/>
+      <w:lvlJc w:val="left"/>
+      <w:pPr>
+        <w:tabs>
+          <w:tab w:val="num" w:pos="2880"/>
+        </w:tabs>
+        <w:ind w:left="2880" w:hanging="360"/>
+      </w:pPr>
+      <w:rPr>
+        <w:rFonts w:ascii="Wingdings" w:hAnsi="Wingdings" w:hint="default"/>
+        <w:sz w:val="20"/>
+      </w:rPr>
+    </w:lvl>
+    <w:lvl w:ilvl="4" w:tentative="1">
+      <w:start w:val="1"/>
+      <w:numFmt w:val="bullet"/>
+      <w:lvlText w:val=""/>
+      <w:lvlJc w:val="left"/>
+      <w:pPr>
+        <w:tabs>
+          <w:tab w:val="num" w:pos="3600"/>
+        </w:tabs>
+        <w:ind w:left="3600" w:hanging="360"/>
+      </w:pPr>
+      <w:rPr>
+        <w:rFonts w:ascii="Wingdings" w:hAnsi="Wingdings" w:hint="default"/>
+        <w:sz w:val="20"/>
+      </w:rPr>
+    </w:lvl>
+    <w:lvl w:ilvl="5" w:tentative="1">
+      <w:start w:val="1"/>
+      <w:numFmt w:val="bullet"/>
+      <w:lvlText w:val=""/>
+      <w:lvlJc w:val="left"/>
+      <w:pPr>
+        <w:tabs>
+          <w:tab w:val="num" w:pos="4320"/>
+        </w:tabs>
+        <w:ind w:left="4320" w:hanging="360"/>
+      </w:pPr>
+      <w:rPr>
+        <w:rFonts w:ascii="Wingdings" w:hAnsi="Wingdings" w:hint="default"/>
+        <w:sz w:val="20"/>
+      </w:rPr>
+    </w:lvl>
+    <w:lvl w:ilvl="6" w:tentative="1">
+      <w:start w:val="1"/>
+      <w:numFmt w:val="bullet"/>
+      <w:lvlText w:val=""/>
+      <w:lvlJc w:val="left"/>
+      <w:pPr>
+        <w:tabs>
+          <w:tab w:val="num" w:pos="5040"/>
+        </w:tabs>
+        <w:ind w:left="5040" w:hanging="360"/>
+      </w:pPr>
+      <w:rPr>
+        <w:rFonts w:ascii="Wingdings" w:hAnsi="Wingdings" w:hint="default"/>
+        <w:sz w:val="20"/>
+      </w:rPr>
+    </w:lvl>
+    <w:lvl w:ilvl="7" w:tentative="1">
+      <w:start w:val="1"/>
+      <w:numFmt w:val="bullet"/>
+      <w:lvlText w:val=""/>
+      <w:lvlJc w:val="left"/>
+      <w:pPr>
+        <w:tabs>
+          <w:tab w:val="num" w:pos="5760"/>
+        </w:tabs>
+        <w:ind w:left="5760" w:hanging="360"/>
+      </w:pPr>
+      <w:rPr>
+        <w:rFonts w:ascii="Wingdings" w:hAnsi="Wingdings" w:hint="default"/>
+        <w:sz w:val="20"/>
+      </w:rPr>
+    </w:lvl>
+    <w:lvl w:ilvl="8" w:tentative="1">
+      <w:start w:val="1"/>
+      <w:numFmt w:val="bullet"/>
+      <w:lvlText w:val=""/>
+      <w:lvlJc w:val="left"/>
+      <w:pPr>
+        <w:tabs>
+          <w:tab w:val="num" w:pos="6480"/>
+        </w:tabs>
+        <w:ind w:left="6480" w:hanging="360"/>
+      </w:pPr>
+      <w:rPr>
+        <w:rFonts w:ascii="Wingdings" w:hAnsi="Wingdings" w:hint="default"/>
+        <w:sz w:val="20"/>
+      </w:rPr>
+    </w:lvl>
+  </w:abstractNum>
+  <w:abstractNum w:abstractNumId="8" w15:restartNumberingAfterBreak="0">
     <w:nsid w:val="3C4F74E9"/>
     <w:multiLevelType w:val="multilevel"/>
     <w:tmpl w:val="A378AE3C"/>
@@ -3387,7 +4153,351 @@
       </w:pPr>
     </w:lvl>
   </w:abstractNum>
-  <w:abstractNum w:abstractNumId="7" w15:restartNumberingAfterBreak="0">
+  <w:abstractNum w:abstractNumId="9" w15:restartNumberingAfterBreak="0">
+    <w:nsid w:val="3D331666"/>
+    <w:multiLevelType w:val="hybridMultilevel"/>
+    <w:tmpl w:val="144E34E0"/>
+    <w:lvl w:ilvl="0" w:tplc="0409000F">
+      <w:start w:val="1"/>
+      <w:numFmt w:val="decimal"/>
+      <w:lvlText w:val="%1."/>
+      <w:lvlJc w:val="left"/>
+      <w:pPr>
+        <w:ind w:left="420" w:hanging="420"/>
+      </w:pPr>
+    </w:lvl>
+    <w:lvl w:ilvl="1" w:tplc="04090019" w:tentative="1">
+      <w:start w:val="1"/>
+      <w:numFmt w:val="lowerLetter"/>
+      <w:lvlText w:val="%2)"/>
+      <w:lvlJc w:val="left"/>
+      <w:pPr>
+        <w:ind w:left="840" w:hanging="420"/>
+      </w:pPr>
+    </w:lvl>
+    <w:lvl w:ilvl="2" w:tplc="0409001B" w:tentative="1">
+      <w:start w:val="1"/>
+      <w:numFmt w:val="lowerRoman"/>
+      <w:lvlText w:val="%3."/>
+      <w:lvlJc w:val="right"/>
+      <w:pPr>
+        <w:ind w:left="1260" w:hanging="420"/>
+      </w:pPr>
+    </w:lvl>
+    <w:lvl w:ilvl="3" w:tplc="0409000F" w:tentative="1">
+      <w:start w:val="1"/>
+      <w:numFmt w:val="decimal"/>
+      <w:lvlText w:val="%4."/>
+      <w:lvlJc w:val="left"/>
+      <w:pPr>
+        <w:ind w:left="1680" w:hanging="420"/>
+      </w:pPr>
+    </w:lvl>
+    <w:lvl w:ilvl="4" w:tplc="04090019" w:tentative="1">
+      <w:start w:val="1"/>
+      <w:numFmt w:val="lowerLetter"/>
+      <w:lvlText w:val="%5)"/>
+      <w:lvlJc w:val="left"/>
+      <w:pPr>
+        <w:ind w:left="2100" w:hanging="420"/>
+      </w:pPr>
+    </w:lvl>
+    <w:lvl w:ilvl="5" w:tplc="0409001B" w:tentative="1">
+      <w:start w:val="1"/>
+      <w:numFmt w:val="lowerRoman"/>
+      <w:lvlText w:val="%6."/>
+      <w:lvlJc w:val="right"/>
+      <w:pPr>
+        <w:ind w:left="2520" w:hanging="420"/>
+      </w:pPr>
+    </w:lvl>
+    <w:lvl w:ilvl="6" w:tplc="0409000F" w:tentative="1">
+      <w:start w:val="1"/>
+      <w:numFmt w:val="decimal"/>
+      <w:lvlText w:val="%7."/>
+      <w:lvlJc w:val="left"/>
+      <w:pPr>
+        <w:ind w:left="2940" w:hanging="420"/>
+      </w:pPr>
+    </w:lvl>
+    <w:lvl w:ilvl="7" w:tplc="04090019" w:tentative="1">
+      <w:start w:val="1"/>
+      <w:numFmt w:val="lowerLetter"/>
+      <w:lvlText w:val="%8)"/>
+      <w:lvlJc w:val="left"/>
+      <w:pPr>
+        <w:ind w:left="3360" w:hanging="420"/>
+      </w:pPr>
+    </w:lvl>
+    <w:lvl w:ilvl="8" w:tplc="0409001B" w:tentative="1">
+      <w:start w:val="1"/>
+      <w:numFmt w:val="lowerRoman"/>
+      <w:lvlText w:val="%9."/>
+      <w:lvlJc w:val="right"/>
+      <w:pPr>
+        <w:ind w:left="3780" w:hanging="420"/>
+      </w:pPr>
+    </w:lvl>
+  </w:abstractNum>
+  <w:abstractNum w:abstractNumId="10" w15:restartNumberingAfterBreak="0">
+    <w:nsid w:val="43414E77"/>
+    <w:multiLevelType w:val="hybridMultilevel"/>
+    <w:tmpl w:val="E8EA06F6"/>
+    <w:lvl w:ilvl="0" w:tplc="0409000F">
+      <w:start w:val="1"/>
+      <w:numFmt w:val="decimal"/>
+      <w:lvlText w:val="%1."/>
+      <w:lvlJc w:val="left"/>
+      <w:pPr>
+        <w:ind w:left="420" w:hanging="420"/>
+      </w:pPr>
+    </w:lvl>
+    <w:lvl w:ilvl="1" w:tplc="04090019" w:tentative="1">
+      <w:start w:val="1"/>
+      <w:numFmt w:val="lowerLetter"/>
+      <w:lvlText w:val="%2)"/>
+      <w:lvlJc w:val="left"/>
+      <w:pPr>
+        <w:ind w:left="840" w:hanging="420"/>
+      </w:pPr>
+    </w:lvl>
+    <w:lvl w:ilvl="2" w:tplc="0409001B" w:tentative="1">
+      <w:start w:val="1"/>
+      <w:numFmt w:val="lowerRoman"/>
+      <w:lvlText w:val="%3."/>
+      <w:lvlJc w:val="right"/>
+      <w:pPr>
+        <w:ind w:left="1260" w:hanging="420"/>
+      </w:pPr>
+    </w:lvl>
+    <w:lvl w:ilvl="3" w:tplc="0409000F" w:tentative="1">
+      <w:start w:val="1"/>
+      <w:numFmt w:val="decimal"/>
+      <w:lvlText w:val="%4."/>
+      <w:lvlJc w:val="left"/>
+      <w:pPr>
+        <w:ind w:left="1680" w:hanging="420"/>
+      </w:pPr>
+    </w:lvl>
+    <w:lvl w:ilvl="4" w:tplc="04090019" w:tentative="1">
+      <w:start w:val="1"/>
+      <w:numFmt w:val="lowerLetter"/>
+      <w:lvlText w:val="%5)"/>
+      <w:lvlJc w:val="left"/>
+      <w:pPr>
+        <w:ind w:left="2100" w:hanging="420"/>
+      </w:pPr>
+    </w:lvl>
+    <w:lvl w:ilvl="5" w:tplc="0409001B" w:tentative="1">
+      <w:start w:val="1"/>
+      <w:numFmt w:val="lowerRoman"/>
+      <w:lvlText w:val="%6."/>
+      <w:lvlJc w:val="right"/>
+      <w:pPr>
+        <w:ind w:left="2520" w:hanging="420"/>
+      </w:pPr>
+    </w:lvl>
+    <w:lvl w:ilvl="6" w:tplc="0409000F" w:tentative="1">
+      <w:start w:val="1"/>
+      <w:numFmt w:val="decimal"/>
+      <w:lvlText w:val="%7."/>
+      <w:lvlJc w:val="left"/>
+      <w:pPr>
+        <w:ind w:left="2940" w:hanging="420"/>
+      </w:pPr>
+    </w:lvl>
+    <w:lvl w:ilvl="7" w:tplc="04090019" w:tentative="1">
+      <w:start w:val="1"/>
+      <w:numFmt w:val="lowerLetter"/>
+      <w:lvlText w:val="%8)"/>
+      <w:lvlJc w:val="left"/>
+      <w:pPr>
+        <w:ind w:left="3360" w:hanging="420"/>
+      </w:pPr>
+    </w:lvl>
+    <w:lvl w:ilvl="8" w:tplc="0409001B" w:tentative="1">
+      <w:start w:val="1"/>
+      <w:numFmt w:val="lowerRoman"/>
+      <w:lvlText w:val="%9."/>
+      <w:lvlJc w:val="right"/>
+      <w:pPr>
+        <w:ind w:left="3780" w:hanging="420"/>
+      </w:pPr>
+    </w:lvl>
+  </w:abstractNum>
+  <w:abstractNum w:abstractNumId="11" w15:restartNumberingAfterBreak="0">
+    <w:nsid w:val="45120055"/>
+    <w:multiLevelType w:val="hybridMultilevel"/>
+    <w:tmpl w:val="BC22E27E"/>
+    <w:lvl w:ilvl="0" w:tplc="0409000F">
+      <w:start w:val="1"/>
+      <w:numFmt w:val="decimal"/>
+      <w:lvlText w:val="%1."/>
+      <w:lvlJc w:val="left"/>
+      <w:pPr>
+        <w:ind w:left="420" w:hanging="420"/>
+      </w:pPr>
+    </w:lvl>
+    <w:lvl w:ilvl="1" w:tplc="04090019" w:tentative="1">
+      <w:start w:val="1"/>
+      <w:numFmt w:val="lowerLetter"/>
+      <w:lvlText w:val="%2)"/>
+      <w:lvlJc w:val="left"/>
+      <w:pPr>
+        <w:ind w:left="840" w:hanging="420"/>
+      </w:pPr>
+    </w:lvl>
+    <w:lvl w:ilvl="2" w:tplc="0409001B" w:tentative="1">
+      <w:start w:val="1"/>
+      <w:numFmt w:val="lowerRoman"/>
+      <w:lvlText w:val="%3."/>
+      <w:lvlJc w:val="right"/>
+      <w:pPr>
+        <w:ind w:left="1260" w:hanging="420"/>
+      </w:pPr>
+    </w:lvl>
+    <w:lvl w:ilvl="3" w:tplc="0409000F" w:tentative="1">
+      <w:start w:val="1"/>
+      <w:numFmt w:val="decimal"/>
+      <w:lvlText w:val="%4."/>
+      <w:lvlJc w:val="left"/>
+      <w:pPr>
+        <w:ind w:left="1680" w:hanging="420"/>
+      </w:pPr>
+    </w:lvl>
+    <w:lvl w:ilvl="4" w:tplc="04090019" w:tentative="1">
+      <w:start w:val="1"/>
+      <w:numFmt w:val="lowerLetter"/>
+      <w:lvlText w:val="%5)"/>
+      <w:lvlJc w:val="left"/>
+      <w:pPr>
+        <w:ind w:left="2100" w:hanging="420"/>
+      </w:pPr>
+    </w:lvl>
+    <w:lvl w:ilvl="5" w:tplc="0409001B" w:tentative="1">
+      <w:start w:val="1"/>
+      <w:numFmt w:val="lowerRoman"/>
+      <w:lvlText w:val="%6."/>
+      <w:lvlJc w:val="right"/>
+      <w:pPr>
+        <w:ind w:left="2520" w:hanging="420"/>
+      </w:pPr>
+    </w:lvl>
+    <w:lvl w:ilvl="6" w:tplc="0409000F" w:tentative="1">
+      <w:start w:val="1"/>
+      <w:numFmt w:val="decimal"/>
+      <w:lvlText w:val="%7."/>
+      <w:lvlJc w:val="left"/>
+      <w:pPr>
+        <w:ind w:left="2940" w:hanging="420"/>
+      </w:pPr>
+    </w:lvl>
+    <w:lvl w:ilvl="7" w:tplc="04090019" w:tentative="1">
+      <w:start w:val="1"/>
+      <w:numFmt w:val="lowerLetter"/>
+      <w:lvlText w:val="%8)"/>
+      <w:lvlJc w:val="left"/>
+      <w:pPr>
+        <w:ind w:left="3360" w:hanging="420"/>
+      </w:pPr>
+    </w:lvl>
+    <w:lvl w:ilvl="8" w:tplc="0409001B" w:tentative="1">
+      <w:start w:val="1"/>
+      <w:numFmt w:val="lowerRoman"/>
+      <w:lvlText w:val="%9."/>
+      <w:lvlJc w:val="right"/>
+      <w:pPr>
+        <w:ind w:left="3780" w:hanging="420"/>
+      </w:pPr>
+    </w:lvl>
+  </w:abstractNum>
+  <w:abstractNum w:abstractNumId="12" w15:restartNumberingAfterBreak="0">
+    <w:nsid w:val="4F995546"/>
+    <w:multiLevelType w:val="hybridMultilevel"/>
+    <w:tmpl w:val="5A6425DC"/>
+    <w:lvl w:ilvl="0" w:tplc="0409000F">
+      <w:start w:val="1"/>
+      <w:numFmt w:val="decimal"/>
+      <w:lvlText w:val="%1."/>
+      <w:lvlJc w:val="left"/>
+      <w:pPr>
+        <w:ind w:left="840" w:hanging="420"/>
+      </w:pPr>
+    </w:lvl>
+    <w:lvl w:ilvl="1" w:tplc="04090019" w:tentative="1">
+      <w:start w:val="1"/>
+      <w:numFmt w:val="lowerLetter"/>
+      <w:lvlText w:val="%2)"/>
+      <w:lvlJc w:val="left"/>
+      <w:pPr>
+        <w:ind w:left="1260" w:hanging="420"/>
+      </w:pPr>
+    </w:lvl>
+    <w:lvl w:ilvl="2" w:tplc="0409001B" w:tentative="1">
+      <w:start w:val="1"/>
+      <w:numFmt w:val="lowerRoman"/>
+      <w:lvlText w:val="%3."/>
+      <w:lvlJc w:val="right"/>
+      <w:pPr>
+        <w:ind w:left="1680" w:hanging="420"/>
+      </w:pPr>
+    </w:lvl>
+    <w:lvl w:ilvl="3" w:tplc="0409000F" w:tentative="1">
+      <w:start w:val="1"/>
+      <w:numFmt w:val="decimal"/>
+      <w:lvlText w:val="%4."/>
+      <w:lvlJc w:val="left"/>
+      <w:pPr>
+        <w:ind w:left="2100" w:hanging="420"/>
+      </w:pPr>
+    </w:lvl>
+    <w:lvl w:ilvl="4" w:tplc="04090019" w:tentative="1">
+      <w:start w:val="1"/>
+      <w:numFmt w:val="lowerLetter"/>
+      <w:lvlText w:val="%5)"/>
+      <w:lvlJc w:val="left"/>
+      <w:pPr>
+        <w:ind w:left="2520" w:hanging="420"/>
+      </w:pPr>
+    </w:lvl>
+    <w:lvl w:ilvl="5" w:tplc="0409001B" w:tentative="1">
+      <w:start w:val="1"/>
+      <w:numFmt w:val="lowerRoman"/>
+      <w:lvlText w:val="%6."/>
+      <w:lvlJc w:val="right"/>
+      <w:pPr>
+        <w:ind w:left="2940" w:hanging="420"/>
+      </w:pPr>
+    </w:lvl>
+    <w:lvl w:ilvl="6" w:tplc="0409000F" w:tentative="1">
+      <w:start w:val="1"/>
+      <w:numFmt w:val="decimal"/>
+      <w:lvlText w:val="%7."/>
+      <w:lvlJc w:val="left"/>
+      <w:pPr>
+        <w:ind w:left="3360" w:hanging="420"/>
+      </w:pPr>
+    </w:lvl>
+    <w:lvl w:ilvl="7" w:tplc="04090019" w:tentative="1">
+      <w:start w:val="1"/>
+      <w:numFmt w:val="lowerLetter"/>
+      <w:lvlText w:val="%8)"/>
+      <w:lvlJc w:val="left"/>
+      <w:pPr>
+        <w:ind w:left="3780" w:hanging="420"/>
+      </w:pPr>
+    </w:lvl>
+    <w:lvl w:ilvl="8" w:tplc="0409001B" w:tentative="1">
+      <w:start w:val="1"/>
+      <w:numFmt w:val="lowerRoman"/>
+      <w:lvlText w:val="%9."/>
+      <w:lvlJc w:val="right"/>
+      <w:pPr>
+        <w:ind w:left="4200" w:hanging="420"/>
+      </w:pPr>
+    </w:lvl>
+  </w:abstractNum>
+  <w:abstractNum w:abstractNumId="13" w15:restartNumberingAfterBreak="0">
     <w:nsid w:val="520C6860"/>
     <w:multiLevelType w:val="hybridMultilevel"/>
     <w:tmpl w:val="3132B0B2"/>
@@ -3476,7 +4586,7 @@
       </w:pPr>
     </w:lvl>
   </w:abstractNum>
-  <w:abstractNum w:abstractNumId="8" w15:restartNumberingAfterBreak="0">
+  <w:abstractNum w:abstractNumId="14" w15:restartNumberingAfterBreak="0">
     <w:nsid w:val="5D2F2464"/>
     <w:multiLevelType w:val="hybridMultilevel"/>
     <w:tmpl w:val="025E3F02"/>
@@ -3565,7 +4675,7 @@
       </w:pPr>
     </w:lvl>
   </w:abstractNum>
-  <w:abstractNum w:abstractNumId="9" w15:restartNumberingAfterBreak="0">
+  <w:abstractNum w:abstractNumId="15" w15:restartNumberingAfterBreak="0">
     <w:nsid w:val="5E2904F1"/>
     <w:multiLevelType w:val="multilevel"/>
     <w:tmpl w:val="7020DDC8"/>
@@ -3678,7 +4788,93 @@
       </w:pPr>
     </w:lvl>
   </w:abstractNum>
-  <w:abstractNum w:abstractNumId="10" w15:restartNumberingAfterBreak="0">
+  <w:abstractNum w:abstractNumId="16" w15:restartNumberingAfterBreak="0">
+    <w:nsid w:val="5E2B57CA"/>
+    <w:multiLevelType w:val="hybridMultilevel"/>
+    <w:tmpl w:val="5CCC709C"/>
+    <w:lvl w:ilvl="0" w:tplc="0409000F">
+      <w:start w:val="1"/>
+      <w:numFmt w:val="decimal"/>
+      <w:lvlText w:val="%1."/>
+      <w:lvlJc w:val="left"/>
+      <w:pPr>
+        <w:ind w:left="420" w:hanging="420"/>
+      </w:pPr>
+    </w:lvl>
+    <w:lvl w:ilvl="1" w:tplc="04090019">
+      <w:start w:val="1"/>
+      <w:numFmt w:val="lowerLetter"/>
+      <w:lvlText w:val="%2)"/>
+      <w:lvlJc w:val="left"/>
+      <w:pPr>
+        <w:ind w:left="840" w:hanging="420"/>
+      </w:pPr>
+    </w:lvl>
+    <w:lvl w:ilvl="2" w:tplc="0409001B" w:tentative="1">
+      <w:start w:val="1"/>
+      <w:numFmt w:val="lowerRoman"/>
+      <w:lvlText w:val="%3."/>
+      <w:lvlJc w:val="right"/>
+      <w:pPr>
+        <w:ind w:left="1260" w:hanging="420"/>
+      </w:pPr>
+    </w:lvl>
+    <w:lvl w:ilvl="3" w:tplc="0409000F" w:tentative="1">
+      <w:start w:val="1"/>
+      <w:numFmt w:val="decimal"/>
+      <w:lvlText w:val="%4."/>
+      <w:lvlJc w:val="left"/>
+      <w:pPr>
+        <w:ind w:left="1680" w:hanging="420"/>
+      </w:pPr>
+    </w:lvl>
+    <w:lvl w:ilvl="4" w:tplc="04090019" w:tentative="1">
+      <w:start w:val="1"/>
+      <w:numFmt w:val="lowerLetter"/>
+      <w:lvlText w:val="%5)"/>
+      <w:lvlJc w:val="left"/>
+      <w:pPr>
+        <w:ind w:left="2100" w:hanging="420"/>
+      </w:pPr>
+    </w:lvl>
+    <w:lvl w:ilvl="5" w:tplc="0409001B" w:tentative="1">
+      <w:start w:val="1"/>
+      <w:numFmt w:val="lowerRoman"/>
+      <w:lvlText w:val="%6."/>
+      <w:lvlJc w:val="right"/>
+      <w:pPr>
+        <w:ind w:left="2520" w:hanging="420"/>
+      </w:pPr>
+    </w:lvl>
+    <w:lvl w:ilvl="6" w:tplc="0409000F" w:tentative="1">
+      <w:start w:val="1"/>
+      <w:numFmt w:val="decimal"/>
+      <w:lvlText w:val="%7."/>
+      <w:lvlJc w:val="left"/>
+      <w:pPr>
+        <w:ind w:left="2940" w:hanging="420"/>
+      </w:pPr>
+    </w:lvl>
+    <w:lvl w:ilvl="7" w:tplc="04090019" w:tentative="1">
+      <w:start w:val="1"/>
+      <w:numFmt w:val="lowerLetter"/>
+      <w:lvlText w:val="%8)"/>
+      <w:lvlJc w:val="left"/>
+      <w:pPr>
+        <w:ind w:left="3360" w:hanging="420"/>
+      </w:pPr>
+    </w:lvl>
+    <w:lvl w:ilvl="8" w:tplc="0409001B" w:tentative="1">
+      <w:start w:val="1"/>
+      <w:numFmt w:val="lowerRoman"/>
+      <w:lvlText w:val="%9."/>
+      <w:lvlJc w:val="right"/>
+      <w:pPr>
+        <w:ind w:left="3780" w:hanging="420"/>
+      </w:pPr>
+    </w:lvl>
+  </w:abstractNum>
+  <w:abstractNum w:abstractNumId="17" w15:restartNumberingAfterBreak="0">
     <w:nsid w:val="64402DB9"/>
     <w:multiLevelType w:val="hybridMultilevel"/>
     <w:tmpl w:val="CDC82C28"/>
@@ -3767,7 +4963,7 @@
       </w:pPr>
     </w:lvl>
   </w:abstractNum>
-  <w:abstractNum w:abstractNumId="11" w15:restartNumberingAfterBreak="0">
+  <w:abstractNum w:abstractNumId="18" w15:restartNumberingAfterBreak="0">
     <w:nsid w:val="6718602A"/>
     <w:multiLevelType w:val="hybridMultilevel"/>
     <w:tmpl w:val="ADEE1E38"/>
@@ -3856,7 +5052,7 @@
       </w:pPr>
     </w:lvl>
   </w:abstractNum>
-  <w:abstractNum w:abstractNumId="12" w15:restartNumberingAfterBreak="0">
+  <w:abstractNum w:abstractNumId="19" w15:restartNumberingAfterBreak="0">
     <w:nsid w:val="6E3A773A"/>
     <w:multiLevelType w:val="hybridMultilevel"/>
     <w:tmpl w:val="99EA3768"/>
@@ -3942,7 +5138,7 @@
       </w:pPr>
     </w:lvl>
   </w:abstractNum>
-  <w:abstractNum w:abstractNumId="13" w15:restartNumberingAfterBreak="0">
+  <w:abstractNum w:abstractNumId="20" w15:restartNumberingAfterBreak="0">
     <w:nsid w:val="724E5C57"/>
     <w:multiLevelType w:val="multilevel"/>
     <w:tmpl w:val="0409001D"/>
@@ -4028,7 +5224,7 @@
       </w:pPr>
     </w:lvl>
   </w:abstractNum>
-  <w:abstractNum w:abstractNumId="14" w15:restartNumberingAfterBreak="0">
+  <w:abstractNum w:abstractNumId="21" w15:restartNumberingAfterBreak="0">
     <w:nsid w:val="78191929"/>
     <w:multiLevelType w:val="multilevel"/>
     <w:tmpl w:val="0409001D"/>
@@ -4114,7 +5310,7 @@
       </w:pPr>
     </w:lvl>
   </w:abstractNum>
-  <w:abstractNum w:abstractNumId="15" w15:restartNumberingAfterBreak="0">
+  <w:abstractNum w:abstractNumId="22" w15:restartNumberingAfterBreak="0">
     <w:nsid w:val="78ED6064"/>
     <w:multiLevelType w:val="hybridMultilevel"/>
     <w:tmpl w:val="C9D23C20"/>
@@ -4203,7 +5399,7 @@
       </w:pPr>
     </w:lvl>
   </w:abstractNum>
-  <w:abstractNum w:abstractNumId="16" w15:restartNumberingAfterBreak="0">
+  <w:abstractNum w:abstractNumId="23" w15:restartNumberingAfterBreak="0">
     <w:nsid w:val="7D031FA6"/>
     <w:multiLevelType w:val="hybridMultilevel"/>
     <w:tmpl w:val="CA9658CC"/>
@@ -4292,55 +5488,76 @@
     </w:lvl>
   </w:abstractNum>
   <w:num w:numId="1">
+    <w:abstractNumId w:val="1"/>
+  </w:num>
+  <w:num w:numId="2">
+    <w:abstractNumId w:val="22"/>
+  </w:num>
+  <w:num w:numId="3">
+    <w:abstractNumId w:val="19"/>
+  </w:num>
+  <w:num w:numId="4">
+    <w:abstractNumId w:val="23"/>
+  </w:num>
+  <w:num w:numId="5">
+    <w:abstractNumId w:val="14"/>
+  </w:num>
+  <w:num w:numId="6">
+    <w:abstractNumId w:val="2"/>
+  </w:num>
+  <w:num w:numId="7">
+    <w:abstractNumId w:val="4"/>
+  </w:num>
+  <w:num w:numId="8">
+    <w:abstractNumId w:val="13"/>
+  </w:num>
+  <w:num w:numId="9">
+    <w:abstractNumId w:val="3"/>
+  </w:num>
+  <w:num w:numId="10">
+    <w:abstractNumId w:val="18"/>
+  </w:num>
+  <w:num w:numId="11">
+    <w:abstractNumId w:val="17"/>
+  </w:num>
+  <w:num w:numId="12">
+    <w:abstractNumId w:val="21"/>
+  </w:num>
+  <w:num w:numId="13">
+    <w:abstractNumId w:val="20"/>
+  </w:num>
+  <w:num w:numId="14">
+    <w:abstractNumId w:val="5"/>
+  </w:num>
+  <w:num w:numId="15">
+    <w:abstractNumId w:val="6"/>
+  </w:num>
+  <w:num w:numId="16">
+    <w:abstractNumId w:val="15"/>
+  </w:num>
+  <w:num w:numId="17">
+    <w:abstractNumId w:val="8"/>
+  </w:num>
+  <w:num w:numId="18">
+    <w:abstractNumId w:val="10"/>
+  </w:num>
+  <w:num w:numId="19">
+    <w:abstractNumId w:val="11"/>
+  </w:num>
+  <w:num w:numId="20">
+    <w:abstractNumId w:val="12"/>
+  </w:num>
+  <w:num w:numId="21">
     <w:abstractNumId w:val="0"/>
   </w:num>
-  <w:num w:numId="2">
-    <w:abstractNumId w:val="15"/>
+  <w:num w:numId="22">
+    <w:abstractNumId w:val="9"/>
   </w:num>
-  <w:num w:numId="3">
-    <w:abstractNumId w:val="12"/>
-  </w:num>
-  <w:num w:numId="4">
+  <w:num w:numId="23">
     <w:abstractNumId w:val="16"/>
   </w:num>
-  <w:num w:numId="5">
-    <w:abstractNumId w:val="8"/>
-  </w:num>
-  <w:num w:numId="6">
-    <w:abstractNumId w:val="1"/>
-  </w:num>
-  <w:num w:numId="7">
-    <w:abstractNumId w:val="3"/>
-  </w:num>
-  <w:num w:numId="8">
+  <w:num w:numId="24">
     <w:abstractNumId w:val="7"/>
-  </w:num>
-  <w:num w:numId="9">
-    <w:abstractNumId w:val="2"/>
-  </w:num>
-  <w:num w:numId="10">
-    <w:abstractNumId w:val="11"/>
-  </w:num>
-  <w:num w:numId="11">
-    <w:abstractNumId w:val="10"/>
-  </w:num>
-  <w:num w:numId="12">
-    <w:abstractNumId w:val="14"/>
-  </w:num>
-  <w:num w:numId="13">
-    <w:abstractNumId w:val="13"/>
-  </w:num>
-  <w:num w:numId="14">
-    <w:abstractNumId w:val="4"/>
-  </w:num>
-  <w:num w:numId="15">
-    <w:abstractNumId w:val="5"/>
-  </w:num>
-  <w:num w:numId="16">
-    <w:abstractNumId w:val="9"/>
-  </w:num>
-  <w:num w:numId="17">
-    <w:abstractNumId w:val="6"/>
   </w:num>
 </w:numbering>
 </file>
@@ -4765,9 +5982,33 @@
       <w:szCs w:val="44"/>
     </w:rPr>
   </w:style>
+  <w:style w:type="paragraph" w:styleId="3">
+    <w:name w:val="heading 3"/>
+    <w:basedOn w:val="a"/>
+    <w:next w:val="a"/>
+    <w:link w:val="30"/>
+    <w:uiPriority w:val="9"/>
+    <w:semiHidden/>
+    <w:unhideWhenUsed/>
+    <w:qFormat/>
+    <w:rsid w:val="006F4164"/>
+    <w:pPr>
+      <w:keepNext/>
+      <w:keepLines/>
+      <w:spacing w:before="260" w:after="260" w:line="416" w:lineRule="auto"/>
+      <w:outlineLvl w:val="2"/>
+    </w:pPr>
+    <w:rPr>
+      <w:b/>
+      <w:bCs/>
+      <w:sz w:val="32"/>
+      <w:szCs w:val="32"/>
+    </w:rPr>
+  </w:style>
   <w:style w:type="character" w:default="1" w:styleId="a0">
     <w:name w:val="Default Paragraph Font"/>
     <w:uiPriority w:val="1"/>
+    <w:semiHidden/>
     <w:unhideWhenUsed/>
   </w:style>
   <w:style w:type="table" w:default="1" w:styleId="a1">
@@ -4868,6 +6109,22 @@
     <w:rPr>
       <w:b/>
       <w:bCs/>
+    </w:rPr>
+  </w:style>
+  <w:style w:type="character" w:customStyle="1" w:styleId="30">
+    <w:name w:val="标题 3 字符"/>
+    <w:basedOn w:val="a0"/>
+    <w:link w:val="3"/>
+    <w:uiPriority w:val="9"/>
+    <w:semiHidden/>
+    <w:rsid w:val="006F4164"/>
+    <w:rPr>
+      <w:b/>
+      <w:bCs/>
+      <w:kern w:val="2"/>
+      <w:sz w:val="32"/>
+      <w:szCs w:val="32"/>
+      <w14:ligatures w14:val="standardContextual"/>
     </w:rPr>
   </w:style>
 </w:styles>

</xml_diff>